<commit_message>
Report -> Table of content fixed
</commit_message>
<xml_diff>
--- a/Report.docx
+++ b/Report.docx
@@ -561,7 +561,7 @@
             </w:rPr>
             <w:fldChar w:fldCharType="separate"/>
           </w:r>
-          <w:hyperlink w:anchor="_Toc219577665" w:history="1">
+          <w:hyperlink w:anchor="_Toc219623004" w:history="1">
             <w:r>
               <w:rPr>
                 <w:rStyle w:val="Hyperlink"/>
@@ -591,7 +591,7 @@
                 <w:noProof/>
                 <w:webHidden/>
               </w:rPr>
-              <w:instrText xml:space="preserve"> PAGEREF _Toc219577665 \h </w:instrText>
+              <w:instrText xml:space="preserve"> PAGEREF _Toc219623004 \h </w:instrText>
             </w:r>
             <w:r>
               <w:rPr>
@@ -638,7 +638,7 @@
               <w:lang w:eastAsia="en-GB"/>
             </w:rPr>
           </w:pPr>
-          <w:hyperlink w:anchor="_Toc219577666" w:history="1">
+          <w:hyperlink w:anchor="_Toc219623005" w:history="1">
             <w:r>
               <w:rPr>
                 <w:rStyle w:val="Hyperlink"/>
@@ -667,7 +667,7 @@
                 <w:noProof/>
                 <w:webHidden/>
               </w:rPr>
-              <w:instrText xml:space="preserve"> PAGEREF _Toc219577666 \h </w:instrText>
+              <w:instrText xml:space="preserve"> PAGEREF _Toc219623005 \h </w:instrText>
             </w:r>
             <w:r>
               <w:rPr>
@@ -714,7 +714,7 @@
               <w:lang w:eastAsia="en-GB"/>
             </w:rPr>
           </w:pPr>
-          <w:hyperlink w:anchor="_Toc219577667" w:history="1">
+          <w:hyperlink w:anchor="_Toc219623006" w:history="1">
             <w:r>
               <w:rPr>
                 <w:rStyle w:val="Hyperlink"/>
@@ -743,7 +743,7 @@
                 <w:noProof/>
                 <w:webHidden/>
               </w:rPr>
-              <w:instrText xml:space="preserve"> PAGEREF _Toc219577667 \h </w:instrText>
+              <w:instrText xml:space="preserve"> PAGEREF _Toc219623006 \h </w:instrText>
             </w:r>
             <w:r>
               <w:rPr>
@@ -790,7 +790,7 @@
               <w:lang w:eastAsia="en-GB"/>
             </w:rPr>
           </w:pPr>
-          <w:hyperlink w:anchor="_Toc219577668" w:history="1">
+          <w:hyperlink w:anchor="_Toc219623007" w:history="1">
             <w:r>
               <w:rPr>
                 <w:rStyle w:val="Hyperlink"/>
@@ -819,7 +819,7 @@
                 <w:noProof/>
                 <w:webHidden/>
               </w:rPr>
-              <w:instrText xml:space="preserve"> PAGEREF _Toc219577668 \h </w:instrText>
+              <w:instrText xml:space="preserve"> PAGEREF _Toc219623007 \h </w:instrText>
             </w:r>
             <w:r>
               <w:rPr>
@@ -866,7 +866,7 @@
               <w:lang w:eastAsia="en-GB"/>
             </w:rPr>
           </w:pPr>
-          <w:hyperlink w:anchor="_Toc219577669" w:history="1">
+          <w:hyperlink w:anchor="_Toc219623008" w:history="1">
             <w:r>
               <w:rPr>
                 <w:rStyle w:val="Hyperlink"/>
@@ -896,7 +896,7 @@
                 <w:noProof/>
                 <w:webHidden/>
               </w:rPr>
-              <w:instrText xml:space="preserve"> PAGEREF _Toc219577669 \h </w:instrText>
+              <w:instrText xml:space="preserve"> PAGEREF _Toc219623008 \h </w:instrText>
             </w:r>
             <w:r>
               <w:rPr>
@@ -943,7 +943,7 @@
               <w:lang w:eastAsia="en-GB"/>
             </w:rPr>
           </w:pPr>
-          <w:hyperlink w:anchor="_Toc219577670" w:history="1">
+          <w:hyperlink w:anchor="_Toc219623009" w:history="1">
             <w:r>
               <w:rPr>
                 <w:rStyle w:val="Hyperlink"/>
@@ -972,7 +972,7 @@
                 <w:noProof/>
                 <w:webHidden/>
               </w:rPr>
-              <w:instrText xml:space="preserve"> PAGEREF _Toc219577670 \h </w:instrText>
+              <w:instrText xml:space="preserve"> PAGEREF _Toc219623009 \h </w:instrText>
             </w:r>
             <w:r>
               <w:rPr>
@@ -1019,12 +1019,86 @@
               <w:lang w:eastAsia="en-GB"/>
             </w:rPr>
           </w:pPr>
-          <w:hyperlink w:anchor="_Toc219577671" w:history="1">
+          <w:hyperlink w:anchor="_Toc219623010" w:history="1">
             <w:r>
               <w:rPr>
                 <w:rStyle w:val="Hyperlink"/>
                 <w:noProof/>
               </w:rPr>
+              <w:t>Data Preprocessing Pipeline</w:t>
+            </w:r>
+            <w:r>
+              <w:rPr>
+                <w:noProof/>
+                <w:webHidden/>
+              </w:rPr>
+              <w:tab/>
+            </w:r>
+            <w:r>
+              <w:rPr>
+                <w:noProof/>
+                <w:webHidden/>
+              </w:rPr>
+              <w:fldChar w:fldCharType="begin"/>
+            </w:r>
+            <w:r>
+              <w:rPr>
+                <w:noProof/>
+                <w:webHidden/>
+              </w:rPr>
+              <w:instrText xml:space="preserve"> PAGEREF _Toc219623010 \h </w:instrText>
+            </w:r>
+            <w:r>
+              <w:rPr>
+                <w:noProof/>
+                <w:webHidden/>
+              </w:rPr>
+            </w:r>
+            <w:r>
+              <w:rPr>
+                <w:noProof/>
+                <w:webHidden/>
+              </w:rPr>
+              <w:fldChar w:fldCharType="separate"/>
+            </w:r>
+            <w:r>
+              <w:rPr>
+                <w:noProof/>
+                <w:webHidden/>
+              </w:rPr>
+              <w:t>3</w:t>
+            </w:r>
+            <w:r>
+              <w:rPr>
+                <w:noProof/>
+                <w:webHidden/>
+              </w:rPr>
+              <w:fldChar w:fldCharType="end"/>
+            </w:r>
+          </w:hyperlink>
+        </w:p>
+        <w:p>
+          <w:pPr>
+            <w:pStyle w:val="TOC2"/>
+            <w:tabs>
+              <w:tab w:val="right" w:leader="dot" w:pos="9016"/>
+            </w:tabs>
+            <w:rPr>
+              <w:rFonts w:eastAsiaTheme="minorEastAsia" w:cstheme="minorBidi"/>
+              <w:b w:val="0"/>
+              <w:bCs w:val="0"/>
+              <w:noProof/>
+              <w:sz w:val="24"/>
+              <w:szCs w:val="24"/>
+              <w:lang w:eastAsia="en-GB"/>
+            </w:rPr>
+          </w:pPr>
+          <w:hyperlink w:anchor="_Toc219623011" w:history="1">
+            <w:r>
+              <w:rPr>
+                <w:rStyle w:val="Hyperlink"/>
+                <w:noProof/>
+              </w:rPr>
               <w:t>Data Limitations &amp; Known Issues</w:t>
             </w:r>
             <w:r>
@@ -1046,7 +1120,7 @@
                 <w:noProof/>
                 <w:webHidden/>
               </w:rPr>
-              <w:instrText xml:space="preserve"> PAGEREF _Toc219577671 \h </w:instrText>
+              <w:instrText xml:space="preserve"> PAGEREF _Toc219623011 \h </w:instrText>
             </w:r>
             <w:r>
               <w:rPr>
@@ -1067,6 +1141,80 @@
                 <w:webHidden/>
               </w:rPr>
               <w:t>3</w:t>
+            </w:r>
+            <w:r>
+              <w:rPr>
+                <w:noProof/>
+                <w:webHidden/>
+              </w:rPr>
+              <w:fldChar w:fldCharType="end"/>
+            </w:r>
+          </w:hyperlink>
+        </w:p>
+        <w:p>
+          <w:pPr>
+            <w:pStyle w:val="TOC2"/>
+            <w:tabs>
+              <w:tab w:val="right" w:leader="dot" w:pos="9016"/>
+            </w:tabs>
+            <w:rPr>
+              <w:rFonts w:eastAsiaTheme="minorEastAsia" w:cstheme="minorBidi"/>
+              <w:b w:val="0"/>
+              <w:bCs w:val="0"/>
+              <w:noProof/>
+              <w:sz w:val="24"/>
+              <w:szCs w:val="24"/>
+              <w:lang w:eastAsia="en-GB"/>
+            </w:rPr>
+          </w:pPr>
+          <w:hyperlink w:anchor="_Toc219623012" w:history="1">
+            <w:r>
+              <w:rPr>
+                <w:rStyle w:val="Hyperlink"/>
+                <w:noProof/>
+              </w:rPr>
+              <w:t>Ethical Considerations</w:t>
+            </w:r>
+            <w:r>
+              <w:rPr>
+                <w:noProof/>
+                <w:webHidden/>
+              </w:rPr>
+              <w:tab/>
+            </w:r>
+            <w:r>
+              <w:rPr>
+                <w:noProof/>
+                <w:webHidden/>
+              </w:rPr>
+              <w:fldChar w:fldCharType="begin"/>
+            </w:r>
+            <w:r>
+              <w:rPr>
+                <w:noProof/>
+                <w:webHidden/>
+              </w:rPr>
+              <w:instrText xml:space="preserve"> PAGEREF _Toc219623012 \h </w:instrText>
+            </w:r>
+            <w:r>
+              <w:rPr>
+                <w:noProof/>
+                <w:webHidden/>
+              </w:rPr>
+            </w:r>
+            <w:r>
+              <w:rPr>
+                <w:noProof/>
+                <w:webHidden/>
+              </w:rPr>
+              <w:fldChar w:fldCharType="separate"/>
+            </w:r>
+            <w:r>
+              <w:rPr>
+                <w:noProof/>
+                <w:webHidden/>
+              </w:rPr>
+              <w:t>4</w:t>
             </w:r>
             <w:r>
               <w:rPr>
@@ -1093,7 +1241,7 @@
               <w:lang w:eastAsia="en-GB"/>
             </w:rPr>
           </w:pPr>
-          <w:hyperlink w:anchor="_Toc219577672" w:history="1">
+          <w:hyperlink w:anchor="_Toc219623013" w:history="1">
             <w:r>
               <w:rPr>
                 <w:rStyle w:val="Hyperlink"/>
@@ -1123,7 +1271,7 @@
                 <w:noProof/>
                 <w:webHidden/>
               </w:rPr>
-              <w:instrText xml:space="preserve"> PAGEREF _Toc219577672 \h </w:instrText>
+              <w:instrText xml:space="preserve"> PAGEREF _Toc219623013 \h </w:instrText>
             </w:r>
             <w:r>
               <w:rPr>
@@ -1143,7 +1291,7 @@
                 <w:noProof/>
                 <w:webHidden/>
               </w:rPr>
-              <w:t>3</w:t>
+              <w:t>4</w:t>
             </w:r>
             <w:r>
               <w:rPr>
@@ -1170,7 +1318,7 @@
               <w:lang w:eastAsia="en-GB"/>
             </w:rPr>
           </w:pPr>
-          <w:hyperlink w:anchor="_Toc219577673" w:history="1">
+          <w:hyperlink w:anchor="_Toc219623014" w:history="1">
             <w:r>
               <w:rPr>
                 <w:rStyle w:val="Hyperlink"/>
@@ -1200,7 +1348,7 @@
                 <w:noProof/>
                 <w:webHidden/>
               </w:rPr>
-              <w:instrText xml:space="preserve"> PAGEREF _Toc219577673 \h </w:instrText>
+              <w:instrText xml:space="preserve"> PAGEREF _Toc219623014 \h </w:instrText>
             </w:r>
             <w:r>
               <w:rPr>
@@ -1220,7 +1368,7 @@
                 <w:noProof/>
                 <w:webHidden/>
               </w:rPr>
-              <w:t>3</w:t>
+              <w:t>4</w:t>
             </w:r>
             <w:r>
               <w:rPr>
@@ -1247,7 +1395,7 @@
               <w:lang w:eastAsia="en-GB"/>
             </w:rPr>
           </w:pPr>
-          <w:hyperlink w:anchor="_Toc219577674" w:history="1">
+          <w:hyperlink w:anchor="_Toc219623015" w:history="1">
             <w:r>
               <w:rPr>
                 <w:rStyle w:val="Hyperlink"/>
@@ -1277,7 +1425,7 @@
                 <w:noProof/>
                 <w:webHidden/>
               </w:rPr>
-              <w:instrText xml:space="preserve"> PAGEREF _Toc219577674 \h </w:instrText>
+              <w:instrText xml:space="preserve"> PAGEREF _Toc219623015 \h </w:instrText>
             </w:r>
             <w:r>
               <w:rPr>
@@ -1297,7 +1445,81 @@
                 <w:noProof/>
                 <w:webHidden/>
               </w:rPr>
-              <w:t>3</w:t>
+              <w:t>4</w:t>
+            </w:r>
+            <w:r>
+              <w:rPr>
+                <w:noProof/>
+                <w:webHidden/>
+              </w:rPr>
+              <w:fldChar w:fldCharType="end"/>
+            </w:r>
+          </w:hyperlink>
+        </w:p>
+        <w:p>
+          <w:pPr>
+            <w:pStyle w:val="TOC2"/>
+            <w:tabs>
+              <w:tab w:val="right" w:leader="dot" w:pos="9016"/>
+            </w:tabs>
+            <w:rPr>
+              <w:rFonts w:eastAsiaTheme="minorEastAsia" w:cstheme="minorBidi"/>
+              <w:b w:val="0"/>
+              <w:bCs w:val="0"/>
+              <w:noProof/>
+              <w:sz w:val="24"/>
+              <w:szCs w:val="24"/>
+              <w:lang w:eastAsia="en-GB"/>
+            </w:rPr>
+          </w:pPr>
+          <w:hyperlink w:anchor="_Toc219623016" w:history="1">
+            <w:r>
+              <w:rPr>
+                <w:rStyle w:val="Hyperlink"/>
+                <w:noProof/>
+              </w:rPr>
+              <w:t>Comparison with Standard Baselines</w:t>
+            </w:r>
+            <w:r>
+              <w:rPr>
+                <w:noProof/>
+                <w:webHidden/>
+              </w:rPr>
+              <w:tab/>
+            </w:r>
+            <w:r>
+              <w:rPr>
+                <w:noProof/>
+                <w:webHidden/>
+              </w:rPr>
+              <w:fldChar w:fldCharType="begin"/>
+            </w:r>
+            <w:r>
+              <w:rPr>
+                <w:noProof/>
+                <w:webHidden/>
+              </w:rPr>
+              <w:instrText xml:space="preserve"> PAGEREF _Toc219623016 \h </w:instrText>
+            </w:r>
+            <w:r>
+              <w:rPr>
+                <w:noProof/>
+                <w:webHidden/>
+              </w:rPr>
+            </w:r>
+            <w:r>
+              <w:rPr>
+                <w:noProof/>
+                <w:webHidden/>
+              </w:rPr>
+              <w:fldChar w:fldCharType="separate"/>
+            </w:r>
+            <w:r>
+              <w:rPr>
+                <w:noProof/>
+                <w:webHidden/>
+              </w:rPr>
+              <w:t>4</w:t>
             </w:r>
             <w:r>
               <w:rPr>
@@ -1324,7 +1546,7 @@
               <w:lang w:eastAsia="en-GB"/>
             </w:rPr>
           </w:pPr>
-          <w:hyperlink w:anchor="_Toc219577675" w:history="1">
+          <w:hyperlink w:anchor="_Toc219623017" w:history="1">
             <w:r>
               <w:rPr>
                 <w:rStyle w:val="Hyperlink"/>
@@ -1354,7 +1576,7 @@
                 <w:noProof/>
                 <w:webHidden/>
               </w:rPr>
-              <w:instrText xml:space="preserve"> PAGEREF _Toc219577675 \h </w:instrText>
+              <w:instrText xml:space="preserve"> PAGEREF _Toc219623017 \h </w:instrText>
             </w:r>
             <w:r>
               <w:rPr>
@@ -1374,7 +1596,7 @@
                 <w:noProof/>
                 <w:webHidden/>
               </w:rPr>
-              <w:t>4</w:t>
+              <w:t>5</w:t>
             </w:r>
             <w:r>
               <w:rPr>
@@ -1401,7 +1623,7 @@
               <w:lang w:eastAsia="en-GB"/>
             </w:rPr>
           </w:pPr>
-          <w:hyperlink w:anchor="_Toc219577676" w:history="1">
+          <w:hyperlink w:anchor="_Toc219623018" w:history="1">
             <w:r>
               <w:rPr>
                 <w:rStyle w:val="Hyperlink"/>
@@ -1431,7 +1653,7 @@
                 <w:noProof/>
                 <w:webHidden/>
               </w:rPr>
-              <w:instrText xml:space="preserve"> PAGEREF _Toc219577676 \h </w:instrText>
+              <w:instrText xml:space="preserve"> PAGEREF _Toc219623018 \h </w:instrText>
             </w:r>
             <w:r>
               <w:rPr>
@@ -1451,7 +1673,7 @@
                 <w:noProof/>
                 <w:webHidden/>
               </w:rPr>
-              <w:t>4</w:t>
+              <w:t>5</w:t>
             </w:r>
             <w:r>
               <w:rPr>
@@ -1478,7 +1700,7 @@
               <w:lang w:eastAsia="en-GB"/>
             </w:rPr>
           </w:pPr>
-          <w:hyperlink w:anchor="_Toc219577677" w:history="1">
+          <w:hyperlink w:anchor="_Toc219623019" w:history="1">
             <w:r>
               <w:rPr>
                 <w:rStyle w:val="Hyperlink"/>
@@ -1508,7 +1730,7 @@
                 <w:noProof/>
                 <w:webHidden/>
               </w:rPr>
-              <w:instrText xml:space="preserve"> PAGEREF _Toc219577677 \h </w:instrText>
+              <w:instrText xml:space="preserve"> PAGEREF _Toc219623019 \h </w:instrText>
             </w:r>
             <w:r>
               <w:rPr>
@@ -1528,7 +1750,7 @@
                 <w:noProof/>
                 <w:webHidden/>
               </w:rPr>
-              <w:t>4</w:t>
+              <w:t>5</w:t>
             </w:r>
             <w:r>
               <w:rPr>
@@ -1555,7 +1777,7 @@
               <w:lang w:eastAsia="en-GB"/>
             </w:rPr>
           </w:pPr>
-          <w:hyperlink w:anchor="_Toc219577678" w:history="1">
+          <w:hyperlink w:anchor="_Toc219623020" w:history="1">
             <w:r>
               <w:rPr>
                 <w:rStyle w:val="Hyperlink"/>
@@ -1564,7 +1786,7 @@
                 <w:bdr w:val="none" w:sz="0" w:space="0" w:color="auto" w:frame="1"/>
                 <w:lang w:eastAsia="en-GB"/>
               </w:rPr>
-              <w:t>Ethics &amp; Limitations</w:t>
+              <w:t>Risks &amp; Limitations</w:t>
             </w:r>
             <w:r>
               <w:rPr>
@@ -1585,7 +1807,7 @@
                 <w:noProof/>
                 <w:webHidden/>
               </w:rPr>
-              <w:instrText xml:space="preserve"> PAGEREF _Toc219577678 \h </w:instrText>
+              <w:instrText xml:space="preserve"> PAGEREF _Toc219623020 \h </w:instrText>
             </w:r>
             <w:r>
               <w:rPr>
@@ -1605,7 +1827,7 @@
                 <w:noProof/>
                 <w:webHidden/>
               </w:rPr>
-              <w:t>4</w:t>
+              <w:t>6</w:t>
             </w:r>
             <w:r>
               <w:rPr>
@@ -1632,7 +1854,229 @@
               <w:lang w:eastAsia="en-GB"/>
             </w:rPr>
           </w:pPr>
-          <w:hyperlink w:anchor="_Toc219577679" w:history="1">
+          <w:hyperlink w:anchor="_Toc219623021" w:history="1">
+            <w:r>
+              <w:rPr>
+                <w:rStyle w:val="Hyperlink"/>
+                <w:noProof/>
+              </w:rPr>
+              <w:t>Model Evaluation</w:t>
+            </w:r>
+            <w:r>
+              <w:rPr>
+                <w:noProof/>
+                <w:webHidden/>
+              </w:rPr>
+              <w:tab/>
+            </w:r>
+            <w:r>
+              <w:rPr>
+                <w:noProof/>
+                <w:webHidden/>
+              </w:rPr>
+              <w:fldChar w:fldCharType="begin"/>
+            </w:r>
+            <w:r>
+              <w:rPr>
+                <w:noProof/>
+                <w:webHidden/>
+              </w:rPr>
+              <w:instrText xml:space="preserve"> PAGEREF _Toc219623021 \h </w:instrText>
+            </w:r>
+            <w:r>
+              <w:rPr>
+                <w:noProof/>
+                <w:webHidden/>
+              </w:rPr>
+            </w:r>
+            <w:r>
+              <w:rPr>
+                <w:noProof/>
+                <w:webHidden/>
+              </w:rPr>
+              <w:fldChar w:fldCharType="separate"/>
+            </w:r>
+            <w:r>
+              <w:rPr>
+                <w:noProof/>
+                <w:webHidden/>
+              </w:rPr>
+              <w:t>6</w:t>
+            </w:r>
+            <w:r>
+              <w:rPr>
+                <w:noProof/>
+                <w:webHidden/>
+              </w:rPr>
+              <w:fldChar w:fldCharType="end"/>
+            </w:r>
+          </w:hyperlink>
+        </w:p>
+        <w:p>
+          <w:pPr>
+            <w:pStyle w:val="TOC2"/>
+            <w:tabs>
+              <w:tab w:val="right" w:leader="dot" w:pos="9016"/>
+            </w:tabs>
+            <w:rPr>
+              <w:rFonts w:eastAsiaTheme="minorEastAsia" w:cstheme="minorBidi"/>
+              <w:b w:val="0"/>
+              <w:bCs w:val="0"/>
+              <w:noProof/>
+              <w:sz w:val="24"/>
+              <w:szCs w:val="24"/>
+              <w:lang w:eastAsia="en-GB"/>
+            </w:rPr>
+          </w:pPr>
+          <w:hyperlink w:anchor="_Toc219623022" w:history="1">
+            <w:r>
+              <w:rPr>
+                <w:rStyle w:val="Hyperlink"/>
+                <w:noProof/>
+              </w:rPr>
+              <w:t>Predicted vs. Actual</w:t>
+            </w:r>
+            <w:r>
+              <w:rPr>
+                <w:noProof/>
+                <w:webHidden/>
+              </w:rPr>
+              <w:tab/>
+            </w:r>
+            <w:r>
+              <w:rPr>
+                <w:noProof/>
+                <w:webHidden/>
+              </w:rPr>
+              <w:fldChar w:fldCharType="begin"/>
+            </w:r>
+            <w:r>
+              <w:rPr>
+                <w:noProof/>
+                <w:webHidden/>
+              </w:rPr>
+              <w:instrText xml:space="preserve"> PAGEREF _Toc219623022 \h </w:instrText>
+            </w:r>
+            <w:r>
+              <w:rPr>
+                <w:noProof/>
+                <w:webHidden/>
+              </w:rPr>
+            </w:r>
+            <w:r>
+              <w:rPr>
+                <w:noProof/>
+                <w:webHidden/>
+              </w:rPr>
+              <w:fldChar w:fldCharType="separate"/>
+            </w:r>
+            <w:r>
+              <w:rPr>
+                <w:noProof/>
+                <w:webHidden/>
+              </w:rPr>
+              <w:t>6</w:t>
+            </w:r>
+            <w:r>
+              <w:rPr>
+                <w:noProof/>
+                <w:webHidden/>
+              </w:rPr>
+              <w:fldChar w:fldCharType="end"/>
+            </w:r>
+          </w:hyperlink>
+        </w:p>
+        <w:p>
+          <w:pPr>
+            <w:pStyle w:val="TOC2"/>
+            <w:tabs>
+              <w:tab w:val="right" w:leader="dot" w:pos="9016"/>
+            </w:tabs>
+            <w:rPr>
+              <w:rFonts w:eastAsiaTheme="minorEastAsia" w:cstheme="minorBidi"/>
+              <w:b w:val="0"/>
+              <w:bCs w:val="0"/>
+              <w:noProof/>
+              <w:sz w:val="24"/>
+              <w:szCs w:val="24"/>
+              <w:lang w:eastAsia="en-GB"/>
+            </w:rPr>
+          </w:pPr>
+          <w:hyperlink w:anchor="_Toc219623023" w:history="1">
+            <w:r>
+              <w:rPr>
+                <w:rStyle w:val="Hyperlink"/>
+                <w:noProof/>
+              </w:rPr>
+              <w:t>Evaluation of Regression Performance</w:t>
+            </w:r>
+            <w:r>
+              <w:rPr>
+                <w:noProof/>
+                <w:webHidden/>
+              </w:rPr>
+              <w:tab/>
+            </w:r>
+            <w:r>
+              <w:rPr>
+                <w:noProof/>
+                <w:webHidden/>
+              </w:rPr>
+              <w:fldChar w:fldCharType="begin"/>
+            </w:r>
+            <w:r>
+              <w:rPr>
+                <w:noProof/>
+                <w:webHidden/>
+              </w:rPr>
+              <w:instrText xml:space="preserve"> PAGEREF _Toc219623023 \h </w:instrText>
+            </w:r>
+            <w:r>
+              <w:rPr>
+                <w:noProof/>
+                <w:webHidden/>
+              </w:rPr>
+            </w:r>
+            <w:r>
+              <w:rPr>
+                <w:noProof/>
+                <w:webHidden/>
+              </w:rPr>
+              <w:fldChar w:fldCharType="separate"/>
+            </w:r>
+            <w:r>
+              <w:rPr>
+                <w:noProof/>
+                <w:webHidden/>
+              </w:rPr>
+              <w:t>7</w:t>
+            </w:r>
+            <w:r>
+              <w:rPr>
+                <w:noProof/>
+                <w:webHidden/>
+              </w:rPr>
+              <w:fldChar w:fldCharType="end"/>
+            </w:r>
+          </w:hyperlink>
+        </w:p>
+        <w:p>
+          <w:pPr>
+            <w:pStyle w:val="TOC1"/>
+            <w:tabs>
+              <w:tab w:val="right" w:leader="dot" w:pos="9016"/>
+            </w:tabs>
+            <w:rPr>
+              <w:rFonts w:eastAsiaTheme="minorEastAsia" w:cstheme="minorBidi"/>
+              <w:b w:val="0"/>
+              <w:bCs w:val="0"/>
+              <w:i w:val="0"/>
+              <w:iCs w:val="0"/>
+              <w:noProof/>
+              <w:lang w:eastAsia="en-GB"/>
+            </w:rPr>
+          </w:pPr>
+          <w:hyperlink w:anchor="_Toc219623024" w:history="1">
             <w:r>
               <w:rPr>
                 <w:rStyle w:val="Hyperlink"/>
@@ -1662,7 +2106,7 @@
                 <w:noProof/>
                 <w:webHidden/>
               </w:rPr>
-              <w:instrText xml:space="preserve"> PAGEREF _Toc219577679 \h </w:instrText>
+              <w:instrText xml:space="preserve"> PAGEREF _Toc219623024 \h </w:instrText>
             </w:r>
             <w:r>
               <w:rPr>
@@ -1682,7 +2126,81 @@
                 <w:noProof/>
                 <w:webHidden/>
               </w:rPr>
-              <w:t>5</w:t>
+              <w:t>8</w:t>
+            </w:r>
+            <w:r>
+              <w:rPr>
+                <w:noProof/>
+                <w:webHidden/>
+              </w:rPr>
+              <w:fldChar w:fldCharType="end"/>
+            </w:r>
+          </w:hyperlink>
+        </w:p>
+        <w:p>
+          <w:pPr>
+            <w:pStyle w:val="TOC1"/>
+            <w:tabs>
+              <w:tab w:val="right" w:leader="dot" w:pos="9016"/>
+            </w:tabs>
+            <w:rPr>
+              <w:rFonts w:eastAsiaTheme="minorEastAsia" w:cstheme="minorBidi"/>
+              <w:b w:val="0"/>
+              <w:bCs w:val="0"/>
+              <w:i w:val="0"/>
+              <w:iCs w:val="0"/>
+              <w:noProof/>
+              <w:lang w:eastAsia="en-GB"/>
+            </w:rPr>
+          </w:pPr>
+          <w:hyperlink w:anchor="_Toc219623025" w:history="1">
+            <w:r>
+              <w:rPr>
+                <w:rStyle w:val="Hyperlink"/>
+                <w:noProof/>
+              </w:rPr>
+              <w:t>Github Link</w:t>
+            </w:r>
+            <w:r>
+              <w:rPr>
+                <w:noProof/>
+                <w:webHidden/>
+              </w:rPr>
+              <w:tab/>
+            </w:r>
+            <w:r>
+              <w:rPr>
+                <w:noProof/>
+                <w:webHidden/>
+              </w:rPr>
+              <w:fldChar w:fldCharType="begin"/>
+            </w:r>
+            <w:r>
+              <w:rPr>
+                <w:noProof/>
+                <w:webHidden/>
+              </w:rPr>
+              <w:instrText xml:space="preserve"> PAGEREF _Toc219623025 \h </w:instrText>
+            </w:r>
+            <w:r>
+              <w:rPr>
+                <w:noProof/>
+                <w:webHidden/>
+              </w:rPr>
+            </w:r>
+            <w:r>
+              <w:rPr>
+                <w:noProof/>
+                <w:webHidden/>
+              </w:rPr>
+              <w:fldChar w:fldCharType="separate"/>
+            </w:r>
+            <w:r>
+              <w:rPr>
+                <w:noProof/>
+                <w:webHidden/>
+              </w:rPr>
+              <w:t>8</w:t>
             </w:r>
             <w:r>
               <w:rPr>
@@ -1743,7 +2261,7 @@
           <w:lang w:eastAsia="en-GB"/>
         </w:rPr>
       </w:pPr>
-      <w:bookmarkStart w:id="0" w:name="_Toc219577665"/>
+      <w:bookmarkStart w:id="0" w:name="_Toc219623004"/>
       <w:r>
         <w:rPr>
           <w:rFonts w:eastAsia="Times New Roman" w:cstheme="majorHAnsi"/>
@@ -1763,7 +2281,7 @@
           <w:lang w:eastAsia="en-GB"/>
         </w:rPr>
       </w:pPr>
-      <w:bookmarkStart w:id="1" w:name="_Toc219577666"/>
+      <w:bookmarkStart w:id="1" w:name="_Toc219623005"/>
       <w:r>
         <w:rPr>
           <w:rFonts w:eastAsia="Times New Roman" w:cstheme="majorHAnsi"/>
@@ -1843,7 +2361,7 @@
           <w:lang w:eastAsia="en-GB"/>
         </w:rPr>
       </w:pPr>
-      <w:bookmarkStart w:id="2" w:name="_Toc219577667"/>
+      <w:bookmarkStart w:id="2" w:name="_Toc219623006"/>
       <w:r>
         <w:rPr>
           <w:rFonts w:eastAsia="Times New Roman" w:cstheme="majorHAnsi"/>
@@ -1883,7 +2401,7 @@
           <w:lang w:eastAsia="en-GB"/>
         </w:rPr>
       </w:pPr>
-      <w:bookmarkStart w:id="3" w:name="_Toc219577668"/>
+      <w:bookmarkStart w:id="3" w:name="_Toc219623007"/>
       <w:r>
         <w:rPr>
           <w:rFonts w:eastAsia="Times New Roman" w:cstheme="majorHAnsi"/>
@@ -2277,7 +2795,7 @@
           <w:lang w:eastAsia="en-GB"/>
         </w:rPr>
       </w:pPr>
-      <w:bookmarkStart w:id="4" w:name="_Toc219577669"/>
+      <w:bookmarkStart w:id="4" w:name="_Toc219623008"/>
       <w:r>
         <w:rPr>
           <w:rFonts w:eastAsia="Times New Roman" w:cstheme="majorHAnsi"/>
@@ -2477,7 +2995,7 @@
           <w:lang w:eastAsia="en-GB"/>
         </w:rPr>
       </w:pPr>
-      <w:bookmarkStart w:id="5" w:name="_Toc219577670"/>
+      <w:bookmarkStart w:id="5" w:name="_Toc219623009"/>
       <w:r>
         <w:rPr>
           <w:rFonts w:eastAsia="Times New Roman" w:cstheme="majorHAnsi"/>
@@ -3034,8 +3552,13 @@
       <w:pPr>
         <w:pStyle w:val="Heading2"/>
       </w:pPr>
-      <w:r>
-        <w:t xml:space="preserve">Data Preprocessing Pipeline </w:t>
+      <w:bookmarkStart w:id="6" w:name="_Toc219623010"/>
+      <w:r>
+        <w:t>Data Preprocessing Pipeline</w:t>
+      </w:r>
+      <w:bookmarkEnd w:id="6"/>
+      <w:r>
+        <w:t xml:space="preserve"> </w:t>
       </w:r>
     </w:p>
     <w:p>
@@ -3335,11 +3858,11 @@
       <w:pPr>
         <w:pStyle w:val="Heading2"/>
       </w:pPr>
-      <w:bookmarkStart w:id="6" w:name="_Toc219577671"/>
+      <w:bookmarkStart w:id="7" w:name="_Toc219623011"/>
       <w:r>
         <w:t>Data Limitations &amp; Known Issues</w:t>
       </w:r>
-      <w:bookmarkEnd w:id="6"/>
+      <w:bookmarkEnd w:id="7"/>
     </w:p>
     <w:tbl>
       <w:tblPr>
@@ -3646,9 +4169,14 @@
       <w:pPr>
         <w:pStyle w:val="Heading2"/>
       </w:pPr>
+      <w:bookmarkStart w:id="8" w:name="_Toc219623012"/>
       <w:r>
         <w:lastRenderedPageBreak/>
-        <w:t xml:space="preserve">Ethical Considerations </w:t>
+        <w:t>Ethical Considerations</w:t>
+      </w:r>
+      <w:bookmarkEnd w:id="8"/>
+      <w:r>
+        <w:t xml:space="preserve"> </w:t>
       </w:r>
     </w:p>
     <w:p>
@@ -3677,7 +4205,7 @@
           <w:lang w:eastAsia="en-GB"/>
         </w:rPr>
       </w:pPr>
-      <w:bookmarkStart w:id="7" w:name="_Toc219577672"/>
+      <w:bookmarkStart w:id="9" w:name="_Toc219623013"/>
       <w:r>
         <w:rPr>
           <w:rFonts w:eastAsia="Times New Roman" w:cstheme="majorHAnsi"/>
@@ -3686,7 +4214,7 @@
         </w:rPr>
         <w:t>Machine Learning Algorithm</w:t>
       </w:r>
-      <w:bookmarkEnd w:id="7"/>
+      <w:bookmarkEnd w:id="9"/>
     </w:p>
     <w:p>
       <w:pPr>
@@ -3697,7 +4225,7 @@
           <w:lang w:eastAsia="en-GB"/>
         </w:rPr>
       </w:pPr>
-      <w:bookmarkStart w:id="8" w:name="_Toc219577673"/>
+      <w:bookmarkStart w:id="10" w:name="_Toc219623014"/>
       <w:r>
         <w:rPr>
           <w:rFonts w:eastAsia="Times New Roman" w:cstheme="majorHAnsi"/>
@@ -3706,7 +4234,7 @@
         </w:rPr>
         <w:t>Algorithm</w:t>
       </w:r>
-      <w:bookmarkEnd w:id="8"/>
+      <w:bookmarkEnd w:id="10"/>
     </w:p>
     <w:p>
       <w:pPr>
@@ -3768,7 +4296,7 @@
           <w:lang w:eastAsia="en-GB"/>
         </w:rPr>
       </w:pPr>
-      <w:bookmarkStart w:id="9" w:name="_Toc219577674"/>
+      <w:bookmarkStart w:id="11" w:name="_Toc219623015"/>
       <w:r>
         <w:rPr>
           <w:rFonts w:eastAsia="Times New Roman" w:cstheme="majorHAnsi"/>
@@ -3793,7 +4321,7 @@
         </w:rPr>
         <w:t>?</w:t>
       </w:r>
-      <w:bookmarkEnd w:id="9"/>
+      <w:bookmarkEnd w:id="11"/>
     </w:p>
     <w:tbl>
       <w:tblPr>
@@ -4141,9 +4669,11 @@
       <w:pPr>
         <w:pStyle w:val="Heading2"/>
       </w:pPr>
+      <w:bookmarkStart w:id="12" w:name="_Toc219623016"/>
       <w:r>
         <w:t>Comparison with Standard Baselines</w:t>
       </w:r>
+      <w:bookmarkEnd w:id="12"/>
     </w:p>
     <w:p>
       <w:pPr>
@@ -4506,7 +5036,7 @@
           <w:lang w:eastAsia="en-GB"/>
         </w:rPr>
       </w:pPr>
-      <w:bookmarkStart w:id="10" w:name="_Toc219577675"/>
+      <w:bookmarkStart w:id="13" w:name="_Toc219623017"/>
       <w:r>
         <w:rPr>
           <w:rFonts w:eastAsia="Times New Roman" w:cstheme="majorHAnsi"/>
@@ -4516,7 +5046,7 @@
         <w:lastRenderedPageBreak/>
         <w:t>Model Training &amp; Evaluation</w:t>
       </w:r>
-      <w:bookmarkEnd w:id="10"/>
+      <w:bookmarkEnd w:id="13"/>
     </w:p>
     <w:p>
       <w:pPr>
@@ -4527,7 +5057,7 @@
           <w:lang w:eastAsia="en-GB"/>
         </w:rPr>
       </w:pPr>
-      <w:bookmarkStart w:id="11" w:name="_Toc219577676"/>
+      <w:bookmarkStart w:id="14" w:name="_Toc219623018"/>
       <w:r>
         <w:rPr>
           <w:rFonts w:eastAsia="Times New Roman" w:cstheme="majorHAnsi"/>
@@ -4536,7 +5066,7 @@
         </w:rPr>
         <w:t>Methodology</w:t>
       </w:r>
-      <w:bookmarkEnd w:id="11"/>
+      <w:bookmarkEnd w:id="14"/>
     </w:p>
     <w:p>
       <w:pPr>
@@ -5117,7 +5647,7 @@
           <w:lang w:eastAsia="en-GB"/>
         </w:rPr>
       </w:pPr>
-      <w:bookmarkStart w:id="12" w:name="_Toc219577677"/>
+      <w:bookmarkStart w:id="15" w:name="_Toc219623019"/>
       <w:r>
         <w:rPr>
           <w:rFonts w:eastAsia="Times New Roman" w:cstheme="majorHAnsi"/>
@@ -5126,7 +5656,7 @@
         </w:rPr>
         <w:t>Explainability &amp; Interpretation (XAI)</w:t>
       </w:r>
-      <w:bookmarkEnd w:id="12"/>
+      <w:bookmarkEnd w:id="15"/>
     </w:p>
     <w:p>
       <w:pPr>
@@ -5506,7 +6036,6 @@
           <w:lang w:eastAsia="en-GB"/>
         </w:rPr>
       </w:pPr>
-      <w:bookmarkStart w:id="13" w:name="_Toc219577678"/>
       <w:r>
         <w:rPr>
           <w:rFonts w:eastAsia="Times New Roman" w:cstheme="majorHAnsi"/>
@@ -5524,6 +6053,7 @@
           <w:lang w:eastAsia="en-GB"/>
         </w:rPr>
       </w:pPr>
+      <w:bookmarkStart w:id="16" w:name="_Toc219623020"/>
       <w:r>
         <w:rPr>
           <w:rFonts w:eastAsia="Times New Roman" w:cstheme="majorHAnsi"/>
@@ -5541,7 +6071,7 @@
         </w:rPr>
         <w:t xml:space="preserve"> &amp; Limitations</w:t>
       </w:r>
-      <w:bookmarkEnd w:id="13"/>
+      <w:bookmarkEnd w:id="16"/>
     </w:p>
     <w:p>
       <w:pPr>
@@ -5828,20 +6358,24 @@
       <w:pPr>
         <w:pStyle w:val="Heading1"/>
       </w:pPr>
+      <w:bookmarkStart w:id="17" w:name="_Toc219623021"/>
       <w:r>
         <w:t>Model</w:t>
       </w:r>
       <w:r>
         <w:t xml:space="preserve"> Evaluation</w:t>
       </w:r>
+      <w:bookmarkEnd w:id="17"/>
     </w:p>
     <w:p>
       <w:pPr>
         <w:pStyle w:val="Heading2"/>
       </w:pPr>
+      <w:bookmarkStart w:id="18" w:name="_Toc219623022"/>
       <w:r>
         <w:t>Predicted vs. Actual</w:t>
       </w:r>
+      <w:bookmarkEnd w:id="18"/>
     </w:p>
     <w:p>
       <w:r>
@@ -5915,10 +6449,12 @@
       <w:pPr>
         <w:pStyle w:val="Heading2"/>
       </w:pPr>
+      <w:bookmarkStart w:id="19" w:name="_Toc219623023"/>
       <w:r>
         <w:lastRenderedPageBreak/>
         <w:t>Evaluation of Regression Performance</w:t>
       </w:r>
+      <w:bookmarkEnd w:id="19"/>
     </w:p>
     <w:p>
       <w:pPr>
@@ -6145,7 +6681,7 @@
           <w:lang w:eastAsia="en-GB"/>
         </w:rPr>
       </w:pPr>
-      <w:bookmarkStart w:id="14" w:name="_Toc219577679"/>
+      <w:bookmarkStart w:id="20" w:name="_Toc219623024"/>
       <w:r>
         <w:rPr>
           <w:rFonts w:eastAsia="Times New Roman" w:cstheme="majorHAnsi"/>
@@ -6154,7 +6690,7 @@
         </w:rPr>
         <w:t>Front-End Integration</w:t>
       </w:r>
-      <w:bookmarkEnd w:id="14"/>
+      <w:bookmarkEnd w:id="20"/>
     </w:p>
     <w:p>
       <w:pPr>
@@ -6489,9 +7025,48 @@
         </w:rPr>
       </w:pPr>
     </w:p>
+    <w:p>
+      <w:pPr>
+        <w:pStyle w:val="Heading1"/>
+      </w:pPr>
+      <w:bookmarkStart w:id="21" w:name="_Toc219623025"/>
+      <w:r>
+        <w:t>Github Link</w:t>
+      </w:r>
+      <w:bookmarkEnd w:id="21"/>
+    </w:p>
+    <w:p>
+      <w:pPr>
+        <w:rPr>
+          <w:rFonts w:asciiTheme="majorHAnsi" w:hAnsiTheme="majorHAnsi" w:cstheme="majorHAnsi"/>
+        </w:rPr>
+      </w:pPr>
+      <w:r>
+        <w:rPr>
+          <w:rFonts w:asciiTheme="majorHAnsi" w:hAnsiTheme="majorHAnsi" w:cstheme="majorHAnsi"/>
+        </w:rPr>
+        <w:t>Full project source code can be found in below github url.</w:t>
+      </w:r>
+    </w:p>
+    <w:p>
+      <w:pPr>
+        <w:rPr>
+          <w:rFonts w:asciiTheme="majorHAnsi" w:hAnsiTheme="majorHAnsi" w:cstheme="majorHAnsi"/>
+        </w:rPr>
+      </w:pPr>
+      <w:hyperlink r:id="rId13" w:history="1">
+        <w:r>
+          <w:rPr>
+            <w:rStyle w:val="Hyperlink"/>
+            <w:rFonts w:asciiTheme="majorHAnsi" w:hAnsiTheme="majorHAnsi" w:cstheme="majorHAnsi"/>
+          </w:rPr>
+          <w:t>Github URL</w:t>
+        </w:r>
+      </w:hyperlink>
+    </w:p>
     <w:sectPr>
-      <w:footerReference w:type="even" r:id="rId13"/>
-      <w:footerReference w:type="default" r:id="rId14"/>
+      <w:footerReference w:type="even" r:id="rId14"/>
+      <w:footerReference w:type="default" r:id="rId15"/>
       <w:pgSz w:w="11906" w:h="16838"/>
       <w:pgMar w:top="1440" w:right="1440" w:bottom="1440" w:left="1440" w:header="708" w:footer="708" w:gutter="0"/>
       <w:pgNumType w:start="0"/>
@@ -10048,7 +10623,7 @@
 </file>
 
 <file path=customXml/itemProps1.xml><?xml version="1.0" encoding="utf-8"?>
-<ds:datastoreItem xmlns:ds="http://schemas.openxmlformats.org/officeDocument/2006/customXml" ds:itemID="{C54CE5D4-3A9A-2B41-89C4-989A8B112B37}">
+<ds:datastoreItem xmlns:ds="http://schemas.openxmlformats.org/officeDocument/2006/customXml" ds:itemID="{16284DFD-22D4-2C4F-BD93-42423DAA9511}">
   <ds:schemaRefs>
     <ds:schemaRef ds:uri="http://schemas.openxmlformats.org/officeDocument/2006/bibliography"/>
   </ds:schemaRefs>

</xml_diff>